<commit_message>
updating use cases description and use cases diagram
</commit_message>
<xml_diff>
--- a/FR's  and Non FR's.docx
+++ b/FR's  and Non FR's.docx
@@ -2537,7 +2537,6 @@
                 <w:sz w:val="24"/>
                 <w:lang w:val="en-GB"/>
               </w:rPr>
-              <w:lastRenderedPageBreak/>
               <w:t>FR 06 –</w:t>
             </w:r>
             <w:r>
@@ -3222,6 +3221,332 @@
     </w:tbl>
     <w:p>
       <w:pPr>
+        <w:rPr>
+          <w:rFonts w:ascii="Times New Roman" w:hAnsi="Times New Roman" w:cs="Times New Roman"/>
+          <w:b/>
+          <w:color w:val="000000" w:themeColor="text1"/>
+          <w:sz w:val="24"/>
+        </w:rPr>
+      </w:pPr>
+    </w:p>
+    <w:p>
+      <w:pPr>
+        <w:rPr>
+          <w:rFonts w:ascii="Times New Roman" w:hAnsi="Times New Roman" w:cs="Times New Roman"/>
+          <w:b/>
+          <w:color w:val="000000" w:themeColor="text1"/>
+          <w:sz w:val="24"/>
+        </w:rPr>
+      </w:pPr>
+      <w:r>
+        <w:rPr>
+          <w:rFonts w:ascii="Times New Roman" w:hAnsi="Times New Roman" w:cs="Times New Roman"/>
+          <w:b/>
+          <w:color w:val="000000" w:themeColor="text1"/>
+          <w:sz w:val="24"/>
+        </w:rPr>
+        <w:t>FR – 08 Add to Favorites</w:t>
+      </w:r>
+      <w:r>
+        <w:rPr>
+          <w:rFonts w:ascii="Times New Roman" w:hAnsi="Times New Roman" w:cs="Times New Roman"/>
+          <w:b/>
+          <w:color w:val="000000" w:themeColor="text1"/>
+          <w:sz w:val="24"/>
+        </w:rPr>
+        <w:t>:</w:t>
+      </w:r>
+    </w:p>
+    <w:tbl>
+      <w:tblPr>
+        <w:tblStyle w:val="PlainTable1"/>
+        <w:tblW w:w="9392" w:type="dxa"/>
+        <w:tblLook w:val="04A0" w:firstRow="1" w:lastRow="0" w:firstColumn="1" w:lastColumn="0" w:noHBand="0" w:noVBand="1"/>
+      </w:tblPr>
+      <w:tblGrid>
+        <w:gridCol w:w="4696"/>
+        <w:gridCol w:w="4696"/>
+      </w:tblGrid>
+      <w:tr>
+        <w:trPr>
+          <w:cnfStyle w:val="100000000000" w:firstRow="1" w:lastRow="0" w:firstColumn="0" w:lastColumn="0" w:oddVBand="0" w:evenVBand="0" w:oddHBand="0" w:evenHBand="0" w:firstRowFirstColumn="0" w:firstRowLastColumn="0" w:lastRowFirstColumn="0" w:lastRowLastColumn="0"/>
+          <w:trHeight w:val="442"/>
+        </w:trPr>
+        <w:tc>
+          <w:tcPr>
+            <w:cnfStyle w:val="001000000000" w:firstRow="0" w:lastRow="0" w:firstColumn="1" w:lastColumn="0" w:oddVBand="0" w:evenVBand="0" w:oddHBand="0" w:evenHBand="0" w:firstRowFirstColumn="0" w:firstRowLastColumn="0" w:lastRowFirstColumn="0" w:lastRowLastColumn="0"/>
+            <w:tcW w:w="4696" w:type="dxa"/>
+          </w:tcPr>
+          <w:p>
+            <w:pPr>
+              <w:jc w:val="center"/>
+              <w:rPr>
+                <w:rFonts w:ascii="Times New Roman" w:hAnsi="Times New Roman" w:cs="Times New Roman"/>
+                <w:b w:val="0"/>
+                <w:color w:val="000000" w:themeColor="text1"/>
+                <w:lang w:val="en-GB"/>
+              </w:rPr>
+            </w:pPr>
+            <w:r>
+              <w:rPr>
+                <w:rFonts w:ascii="Times New Roman" w:hAnsi="Times New Roman" w:cs="Times New Roman"/>
+                <w:b w:val="0"/>
+                <w:color w:val="000000" w:themeColor="text1"/>
+                <w:sz w:val="24"/>
+                <w:lang w:val="en-GB"/>
+              </w:rPr>
+              <w:t>FR 08</w:t>
+            </w:r>
+            <w:r>
+              <w:rPr>
+                <w:rFonts w:ascii="Times New Roman" w:hAnsi="Times New Roman" w:cs="Times New Roman"/>
+                <w:b w:val="0"/>
+                <w:color w:val="000000" w:themeColor="text1"/>
+                <w:sz w:val="24"/>
+                <w:lang w:val="en-GB"/>
+              </w:rPr>
+              <w:t xml:space="preserve"> – 01</w:t>
+            </w:r>
+          </w:p>
+        </w:tc>
+        <w:tc>
+          <w:tcPr>
+            <w:tcW w:w="4696" w:type="dxa"/>
+          </w:tcPr>
+          <w:p>
+            <w:pPr>
+              <w:cnfStyle w:val="100000000000" w:firstRow="1" w:lastRow="0" w:firstColumn="0" w:lastColumn="0" w:oddVBand="0" w:evenVBand="0" w:oddHBand="0" w:evenHBand="0" w:firstRowFirstColumn="0" w:firstRowLastColumn="0" w:lastRowFirstColumn="0" w:lastRowLastColumn="0"/>
+              <w:rPr>
+                <w:rFonts w:ascii="Times New Roman" w:hAnsi="Times New Roman" w:cs="Times New Roman"/>
+                <w:b w:val="0"/>
+                <w:color w:val="000000" w:themeColor="text1"/>
+                <w:lang w:val="en-GB"/>
+              </w:rPr>
+            </w:pPr>
+            <w:r>
+              <w:rPr>
+                <w:rFonts w:ascii="Times New Roman" w:hAnsi="Times New Roman" w:cs="Times New Roman"/>
+                <w:b w:val="0"/>
+                <w:color w:val="000000" w:themeColor="text1"/>
+              </w:rPr>
+              <w:t>User enters place he/she wants to see profile of</w:t>
+            </w:r>
+          </w:p>
+        </w:tc>
+      </w:tr>
+      <w:tr>
+        <w:trPr>
+          <w:cnfStyle w:val="000000100000" w:firstRow="0" w:lastRow="0" w:firstColumn="0" w:lastColumn="0" w:oddVBand="0" w:evenVBand="0" w:oddHBand="1" w:evenHBand="0" w:firstRowFirstColumn="0" w:firstRowLastColumn="0" w:lastRowFirstColumn="0" w:lastRowLastColumn="0"/>
+          <w:trHeight w:val="442"/>
+        </w:trPr>
+        <w:tc>
+          <w:tcPr>
+            <w:cnfStyle w:val="001000000000" w:firstRow="0" w:lastRow="0" w:firstColumn="1" w:lastColumn="0" w:oddVBand="0" w:evenVBand="0" w:oddHBand="0" w:evenHBand="0" w:firstRowFirstColumn="0" w:firstRowLastColumn="0" w:lastRowFirstColumn="0" w:lastRowLastColumn="0"/>
+            <w:tcW w:w="4696" w:type="dxa"/>
+          </w:tcPr>
+          <w:p>
+            <w:pPr>
+              <w:jc w:val="center"/>
+              <w:rPr>
+                <w:rFonts w:ascii="Times New Roman" w:hAnsi="Times New Roman" w:cs="Times New Roman"/>
+                <w:b w:val="0"/>
+                <w:color w:val="000000" w:themeColor="text1"/>
+                <w:sz w:val="24"/>
+                <w:lang w:val="en-GB"/>
+              </w:rPr>
+            </w:pPr>
+            <w:r>
+              <w:rPr>
+                <w:rFonts w:ascii="Times New Roman" w:hAnsi="Times New Roman" w:cs="Times New Roman"/>
+                <w:b w:val="0"/>
+                <w:color w:val="000000" w:themeColor="text1"/>
+                <w:sz w:val="24"/>
+                <w:lang w:val="en-GB"/>
+              </w:rPr>
+              <w:t>FR 08</w:t>
+            </w:r>
+            <w:r>
+              <w:rPr>
+                <w:rFonts w:ascii="Times New Roman" w:hAnsi="Times New Roman" w:cs="Times New Roman"/>
+                <w:b w:val="0"/>
+                <w:color w:val="000000" w:themeColor="text1"/>
+                <w:sz w:val="24"/>
+                <w:lang w:val="en-GB"/>
+              </w:rPr>
+              <w:t xml:space="preserve"> -02</w:t>
+            </w:r>
+          </w:p>
+        </w:tc>
+        <w:tc>
+          <w:tcPr>
+            <w:tcW w:w="4696" w:type="dxa"/>
+          </w:tcPr>
+          <w:p>
+            <w:pPr>
+              <w:cnfStyle w:val="000000100000" w:firstRow="0" w:lastRow="0" w:firstColumn="0" w:lastColumn="0" w:oddVBand="0" w:evenVBand="0" w:oddHBand="1" w:evenHBand="0" w:firstRowFirstColumn="0" w:firstRowLastColumn="0" w:lastRowFirstColumn="0" w:lastRowLastColumn="0"/>
+              <w:rPr>
+                <w:rFonts w:ascii="Times New Roman" w:hAnsi="Times New Roman" w:cs="Times New Roman"/>
+                <w:color w:val="000000" w:themeColor="text1"/>
+              </w:rPr>
+            </w:pPr>
+            <w:r>
+              <w:rPr>
+                <w:rFonts w:ascii="Times New Roman" w:hAnsi="Times New Roman" w:cs="Times New Roman"/>
+                <w:color w:val="000000" w:themeColor="text1"/>
+              </w:rPr>
+              <w:t>User clicks the view profile button</w:t>
+            </w:r>
+          </w:p>
+        </w:tc>
+      </w:tr>
+      <w:tr>
+        <w:trPr>
+          <w:trHeight w:val="442"/>
+        </w:trPr>
+        <w:tc>
+          <w:tcPr>
+            <w:cnfStyle w:val="001000000000" w:firstRow="0" w:lastRow="0" w:firstColumn="1" w:lastColumn="0" w:oddVBand="0" w:evenVBand="0" w:oddHBand="0" w:evenHBand="0" w:firstRowFirstColumn="0" w:firstRowLastColumn="0" w:lastRowFirstColumn="0" w:lastRowLastColumn="0"/>
+            <w:tcW w:w="4696" w:type="dxa"/>
+          </w:tcPr>
+          <w:p>
+            <w:pPr>
+              <w:jc w:val="center"/>
+              <w:rPr>
+                <w:rFonts w:ascii="Times New Roman" w:hAnsi="Times New Roman" w:cs="Times New Roman"/>
+                <w:b w:val="0"/>
+                <w:color w:val="000000" w:themeColor="text1"/>
+                <w:sz w:val="24"/>
+                <w:lang w:val="en-GB"/>
+              </w:rPr>
+            </w:pPr>
+            <w:r>
+              <w:rPr>
+                <w:rFonts w:ascii="Times New Roman" w:hAnsi="Times New Roman" w:cs="Times New Roman"/>
+                <w:b w:val="0"/>
+                <w:color w:val="000000" w:themeColor="text1"/>
+                <w:sz w:val="24"/>
+                <w:lang w:val="en-GB"/>
+              </w:rPr>
+              <w:t>FR 08 -03</w:t>
+            </w:r>
+          </w:p>
+        </w:tc>
+        <w:tc>
+          <w:tcPr>
+            <w:tcW w:w="4696" w:type="dxa"/>
+          </w:tcPr>
+          <w:p>
+            <w:pPr>
+              <w:cnfStyle w:val="000000000000" w:firstRow="0" w:lastRow="0" w:firstColumn="0" w:lastColumn="0" w:oddVBand="0" w:evenVBand="0" w:oddHBand="0" w:evenHBand="0" w:firstRowFirstColumn="0" w:firstRowLastColumn="0" w:lastRowFirstColumn="0" w:lastRowLastColumn="0"/>
+              <w:rPr>
+                <w:rFonts w:ascii="Times New Roman" w:hAnsi="Times New Roman" w:cs="Times New Roman"/>
+                <w:color w:val="000000" w:themeColor="text1"/>
+              </w:rPr>
+            </w:pPr>
+            <w:r>
+              <w:rPr>
+                <w:rFonts w:ascii="Times New Roman" w:hAnsi="Times New Roman" w:cs="Times New Roman"/>
+                <w:color w:val="000000" w:themeColor="text1"/>
+              </w:rPr>
+              <w:t>User clicks on add to favorites button</w:t>
+            </w:r>
+          </w:p>
+        </w:tc>
+      </w:tr>
+      <w:tr>
+        <w:trPr>
+          <w:cnfStyle w:val="000000100000" w:firstRow="0" w:lastRow="0" w:firstColumn="0" w:lastColumn="0" w:oddVBand="0" w:evenVBand="0" w:oddHBand="1" w:evenHBand="0" w:firstRowFirstColumn="0" w:firstRowLastColumn="0" w:lastRowFirstColumn="0" w:lastRowLastColumn="0"/>
+          <w:trHeight w:val="442"/>
+        </w:trPr>
+        <w:tc>
+          <w:tcPr>
+            <w:cnfStyle w:val="001000000000" w:firstRow="0" w:lastRow="0" w:firstColumn="1" w:lastColumn="0" w:oddVBand="0" w:evenVBand="0" w:oddHBand="0" w:evenHBand="0" w:firstRowFirstColumn="0" w:firstRowLastColumn="0" w:lastRowFirstColumn="0" w:lastRowLastColumn="0"/>
+            <w:tcW w:w="4696" w:type="dxa"/>
+          </w:tcPr>
+          <w:p>
+            <w:pPr>
+              <w:jc w:val="center"/>
+              <w:rPr>
+                <w:rFonts w:ascii="Times New Roman" w:hAnsi="Times New Roman" w:cs="Times New Roman"/>
+                <w:b w:val="0"/>
+                <w:color w:val="000000" w:themeColor="text1"/>
+                <w:sz w:val="24"/>
+                <w:lang w:val="en-GB"/>
+              </w:rPr>
+            </w:pPr>
+            <w:r>
+              <w:rPr>
+                <w:rFonts w:ascii="Times New Roman" w:hAnsi="Times New Roman" w:cs="Times New Roman"/>
+                <w:b w:val="0"/>
+                <w:color w:val="000000" w:themeColor="text1"/>
+                <w:sz w:val="24"/>
+                <w:lang w:val="en-GB"/>
+              </w:rPr>
+              <w:t xml:space="preserve">  </w:t>
+            </w:r>
+            <w:bookmarkStart w:id="1" w:name="_GoBack"/>
+            <w:bookmarkEnd w:id="1"/>
+            <w:r>
+              <w:rPr>
+                <w:rFonts w:ascii="Times New Roman" w:hAnsi="Times New Roman" w:cs="Times New Roman"/>
+                <w:b w:val="0"/>
+                <w:color w:val="000000" w:themeColor="text1"/>
+                <w:sz w:val="24"/>
+                <w:lang w:val="en-GB"/>
+              </w:rPr>
+              <w:t>FR 08</w:t>
+            </w:r>
+            <w:r>
+              <w:rPr>
+                <w:rFonts w:ascii="Times New Roman" w:hAnsi="Times New Roman" w:cs="Times New Roman"/>
+                <w:b w:val="0"/>
+                <w:color w:val="000000" w:themeColor="text1"/>
+                <w:sz w:val="24"/>
+                <w:lang w:val="en-GB"/>
+              </w:rPr>
+              <w:t xml:space="preserve"> –</w:t>
+            </w:r>
+            <w:r>
+              <w:rPr>
+                <w:rFonts w:ascii="Times New Roman" w:hAnsi="Times New Roman" w:cs="Times New Roman"/>
+                <w:b w:val="0"/>
+                <w:color w:val="000000" w:themeColor="text1"/>
+                <w:sz w:val="24"/>
+                <w:lang w:val="en-GB"/>
+              </w:rPr>
+              <w:t xml:space="preserve"> 04</w:t>
+            </w:r>
+          </w:p>
+        </w:tc>
+        <w:tc>
+          <w:tcPr>
+            <w:tcW w:w="4696" w:type="dxa"/>
+          </w:tcPr>
+          <w:p>
+            <w:pPr>
+              <w:cnfStyle w:val="000000100000" w:firstRow="0" w:lastRow="0" w:firstColumn="0" w:lastColumn="0" w:oddVBand="0" w:evenVBand="0" w:oddHBand="1" w:evenHBand="0" w:firstRowFirstColumn="0" w:firstRowLastColumn="0" w:lastRowFirstColumn="0" w:lastRowLastColumn="0"/>
+              <w:rPr>
+                <w:rFonts w:ascii="Times New Roman" w:hAnsi="Times New Roman" w:cs="Times New Roman"/>
+                <w:color w:val="000000" w:themeColor="text1"/>
+                <w:sz w:val="24"/>
+                <w:szCs w:val="24"/>
+              </w:rPr>
+            </w:pPr>
+            <w:r>
+              <w:rPr>
+                <w:rFonts w:ascii="Times New Roman" w:hAnsi="Times New Roman" w:cs="Times New Roman"/>
+                <w:color w:val="000000" w:themeColor="text1"/>
+                <w:sz w:val="24"/>
+                <w:szCs w:val="24"/>
+              </w:rPr>
+              <w:t>Error is displayed in-case of any failed step</w:t>
+            </w:r>
+          </w:p>
+        </w:tc>
+      </w:tr>
+    </w:tbl>
+    <w:p>
+      <w:pPr>
         <w:spacing w:line="360" w:lineRule="auto"/>
         <w:ind w:left="360"/>
         <w:rPr>
@@ -3878,8 +4203,6 @@
           <w:lang w:val="en-GB"/>
         </w:rPr>
       </w:pPr>
-      <w:bookmarkStart w:id="1" w:name="_GoBack"/>
-      <w:bookmarkEnd w:id="1"/>
     </w:p>
     <w:p>
       <w:pPr>
@@ -4779,7 +5102,6 @@
                 <w:rFonts w:ascii="Times New Roman" w:hAnsi="Times New Roman" w:cs="Times New Roman"/>
                 <w:color w:val="000000" w:themeColor="text1"/>
               </w:rPr>
-              <w:lastRenderedPageBreak/>
               <w:t>what would p</w:t>
             </w:r>
             <w:r>
@@ -4843,7 +5165,6 @@
                 <w:szCs w:val="24"/>
                 <w:lang w:val="en-GB"/>
               </w:rPr>
-              <w:lastRenderedPageBreak/>
               <w:t>NFR 05 - 03</w:t>
             </w:r>
           </w:p>

</xml_diff>